<commit_message>
better docks for launching with expidited checklist of code only
</commit_message>
<xml_diff>
--- a/Launching Docker & Heroku after Updates.docx
+++ b/Launching Docker & Heroku after Updates.docx
@@ -4,245 +4,556 @@
   <w:body>
     <w:p>
       <w:pPr>
+        <w:pStyle w:val="Heading1"/>
+      </w:pPr>
+      <w:r>
+        <w:t>Checklist for Deploying Updates to Heroku with Docker</w:t>
+      </w:r>
+    </w:p>
+    <w:p>
+      <w:pPr>
+        <w:pStyle w:val="Heading2"/>
+      </w:pPr>
+      <w:r>
+        <w:t>Expedited Checklist (Replace frontend with backend for backend changes)</w:t>
+      </w:r>
+    </w:p>
+    <w:tbl>
+      <w:tblPr>
+        <w:tblStyle w:val="TableGrid"/>
+        <w:tblW w:w="0" w:type="auto"/>
+        <w:tblLook w:val="04A0" w:firstRow="1" w:lastRow="0" w:firstColumn="1" w:lastColumn="0" w:noHBand="0" w:noVBand="1"/>
+      </w:tblPr>
+      <w:tblGrid>
+        <w:gridCol w:w="9350"/>
+      </w:tblGrid>
+      <w:tr>
+        <w:tc>
+          <w:tcPr>
+            <w:tcW w:w="9350" w:type="dxa"/>
+          </w:tcPr>
+          <w:p>
+            <w:pPr>
+              <w:rPr>
+                <w:b/>
+                <w:bCs/>
+              </w:rPr>
+            </w:pPr>
+            <w:r>
+              <w:rPr>
+                <w:b/>
+                <w:bCs/>
+              </w:rPr>
+              <w:t xml:space="preserve">git </w:t>
+            </w:r>
+            <w:proofErr w:type="gramStart"/>
+            <w:r>
+              <w:rPr>
+                <w:b/>
+                <w:bCs/>
+              </w:rPr>
+              <w:t>add .</w:t>
+            </w:r>
+            <w:proofErr w:type="gramEnd"/>
+          </w:p>
+        </w:tc>
+      </w:tr>
+      <w:tr>
+        <w:tc>
+          <w:tcPr>
+            <w:tcW w:w="9350" w:type="dxa"/>
+          </w:tcPr>
+          <w:p>
+            <w:pPr>
+              <w:rPr>
+                <w:b/>
+                <w:bCs/>
+              </w:rPr>
+            </w:pPr>
+            <w:r>
+              <w:rPr>
+                <w:b/>
+                <w:bCs/>
+              </w:rPr>
+              <w:t>git commit -m "Describe your changes here"</w:t>
+            </w:r>
+          </w:p>
+        </w:tc>
+      </w:tr>
+      <w:tr>
+        <w:tc>
+          <w:tcPr>
+            <w:tcW w:w="9350" w:type="dxa"/>
+          </w:tcPr>
+          <w:p>
+            <w:pPr>
+              <w:rPr>
+                <w:b/>
+                <w:bCs/>
+              </w:rPr>
+            </w:pPr>
+            <w:r>
+              <w:rPr>
+                <w:b/>
+                <w:bCs/>
+              </w:rPr>
+              <w:t>git push origin main</w:t>
+            </w:r>
+          </w:p>
+        </w:tc>
+      </w:tr>
+      <w:tr>
+        <w:tc>
+          <w:tcPr>
+            <w:tcW w:w="9350" w:type="dxa"/>
+          </w:tcPr>
+          <w:p>
+            <w:pPr>
+              <w:rPr>
+                <w:b/>
+                <w:bCs/>
+              </w:rPr>
+            </w:pPr>
+            <w:r>
+              <w:rPr>
+                <w:b/>
+                <w:bCs/>
+              </w:rPr>
+              <w:t>cd path/to/</w:t>
+            </w:r>
+            <w:proofErr w:type="spellStart"/>
+            <w:r>
+              <w:rPr>
+                <w:b/>
+                <w:bCs/>
+              </w:rPr>
+              <w:t>yellow_rhino</w:t>
+            </w:r>
+            <w:proofErr w:type="spellEnd"/>
+            <w:r>
+              <w:rPr>
+                <w:b/>
+                <w:bCs/>
+              </w:rPr>
+              <w:t>/frontend</w:t>
+            </w:r>
+          </w:p>
+        </w:tc>
+      </w:tr>
+      <w:tr>
+        <w:tc>
+          <w:tcPr>
+            <w:tcW w:w="9350" w:type="dxa"/>
+          </w:tcPr>
+          <w:p>
+            <w:pPr>
+              <w:rPr>
+                <w:b/>
+                <w:bCs/>
+              </w:rPr>
+            </w:pPr>
+            <w:r>
+              <w:rPr>
+                <w:b/>
+                <w:bCs/>
+              </w:rPr>
+              <w:t>docker build -t frontend-yellow-rhino</w:t>
+            </w:r>
+          </w:p>
+        </w:tc>
+      </w:tr>
+      <w:tr>
+        <w:tc>
+          <w:tcPr>
+            <w:tcW w:w="9350" w:type="dxa"/>
+          </w:tcPr>
+          <w:p>
+            <w:pPr>
+              <w:rPr>
+                <w:b/>
+                <w:bCs/>
+              </w:rPr>
+            </w:pPr>
+            <w:r>
+              <w:rPr>
+                <w:b/>
+                <w:bCs/>
+              </w:rPr>
+              <w:t>docker tag frontend-yellow-rhino registry.heroku.com/frontend-yellow-rhino/web</w:t>
+            </w:r>
+          </w:p>
+        </w:tc>
+      </w:tr>
+      <w:tr>
+        <w:tc>
+          <w:tcPr>
+            <w:tcW w:w="9350" w:type="dxa"/>
+          </w:tcPr>
+          <w:p>
+            <w:pPr>
+              <w:rPr>
+                <w:b/>
+                <w:bCs/>
+              </w:rPr>
+            </w:pPr>
+            <w:r>
+              <w:rPr>
+                <w:b/>
+                <w:bCs/>
+              </w:rPr>
+              <w:t>docker push registry.heroku.com/frontend-yellow-rhino/web</w:t>
+            </w:r>
+          </w:p>
+        </w:tc>
+      </w:tr>
+      <w:tr>
+        <w:tc>
+          <w:tcPr>
+            <w:tcW w:w="9350" w:type="dxa"/>
+          </w:tcPr>
+          <w:p>
+            <w:pPr>
+              <w:rPr>
+                <w:b/>
+                <w:bCs/>
+              </w:rPr>
+            </w:pPr>
+            <w:proofErr w:type="spellStart"/>
+            <w:r>
+              <w:rPr>
+                <w:b/>
+                <w:bCs/>
+              </w:rPr>
+              <w:t>heroku</w:t>
+            </w:r>
+            <w:proofErr w:type="spellEnd"/>
+            <w:r>
+              <w:rPr>
+                <w:b/>
+                <w:bCs/>
+              </w:rPr>
+              <w:t xml:space="preserve"> </w:t>
+            </w:r>
+            <w:proofErr w:type="spellStart"/>
+            <w:proofErr w:type="gramStart"/>
+            <w:r>
+              <w:rPr>
+                <w:b/>
+                <w:bCs/>
+              </w:rPr>
+              <w:t>container:release</w:t>
+            </w:r>
+            <w:proofErr w:type="spellEnd"/>
+            <w:proofErr w:type="gramEnd"/>
+            <w:r>
+              <w:rPr>
+                <w:b/>
+                <w:bCs/>
+              </w:rPr>
+              <w:t xml:space="preserve"> web -a frontend-yellow-rhino</w:t>
+            </w:r>
+          </w:p>
+        </w:tc>
+      </w:tr>
+      <w:tr>
+        <w:tc>
+          <w:tcPr>
+            <w:tcW w:w="9350" w:type="dxa"/>
+          </w:tcPr>
+          <w:p>
+            <w:pPr>
+              <w:rPr>
+                <w:b/>
+                <w:bCs/>
+              </w:rPr>
+            </w:pPr>
+            <w:proofErr w:type="spellStart"/>
+            <w:r>
+              <w:rPr>
+                <w:b/>
+                <w:bCs/>
+              </w:rPr>
+              <w:t>heroku</w:t>
+            </w:r>
+            <w:proofErr w:type="spellEnd"/>
+            <w:r>
+              <w:rPr>
+                <w:b/>
+                <w:bCs/>
+              </w:rPr>
+              <w:t xml:space="preserve"> open -a frontend-yellow-rhino</w:t>
+            </w:r>
+          </w:p>
+        </w:tc>
+      </w:tr>
+      <w:tr>
+        <w:tc>
+          <w:tcPr>
+            <w:tcW w:w="9350" w:type="dxa"/>
+          </w:tcPr>
+          <w:p>
+            <w:pPr>
+              <w:rPr>
+                <w:b/>
+                <w:bCs/>
+              </w:rPr>
+            </w:pPr>
+            <w:proofErr w:type="spellStart"/>
+            <w:r>
+              <w:rPr>
+                <w:b/>
+                <w:bCs/>
+              </w:rPr>
+              <w:t>heroku</w:t>
+            </w:r>
+            <w:proofErr w:type="spellEnd"/>
+            <w:r>
+              <w:rPr>
+                <w:b/>
+                <w:bCs/>
+              </w:rPr>
+              <w:t xml:space="preserve"> logs --tail -a frontend-yellow-rhino</w:t>
+            </w:r>
+          </w:p>
+        </w:tc>
+      </w:tr>
+    </w:tbl>
+    <w:p>
+      <w:pPr>
+        <w:rPr>
+          <w:b/>
+          <w:bCs/>
+        </w:rPr>
+      </w:pPr>
+    </w:p>
+    <w:p>
+      <w:pPr>
+        <w:pStyle w:val="Heading2"/>
+      </w:pPr>
+      <w:r>
+        <w:t>Detailed Checklist</w:t>
+      </w:r>
+    </w:p>
+    <w:p>
+      <w:pPr>
         <w:numPr>
           <w:ilvl w:val="0"/>
-          <w:numId w:val="1"/>
+          <w:numId w:val="4"/>
         </w:numPr>
-      </w:pPr>
-      <w:r>
-        <w:rPr>
-          <w:b/>
-          <w:bCs/>
-        </w:rPr>
-        <w:t>Commit Changes</w:t>
+        <w:rPr>
+          <w:b/>
+          <w:bCs/>
+        </w:rPr>
+      </w:pPr>
+      <w:r>
+        <w:rPr>
+          <w:b/>
+          <w:bCs/>
+        </w:rPr>
+        <w:t>Prepare Your Application</w:t>
       </w:r>
     </w:p>
     <w:p>
       <w:pPr>
         <w:numPr>
           <w:ilvl w:val="1"/>
-          <w:numId w:val="1"/>
+          <w:numId w:val="4"/>
         </w:numPr>
-      </w:pPr>
-      <w:r>
-        <w:t>Add the updated logo to your project.</w:t>
+        <w:rPr>
+          <w:b/>
+          <w:bCs/>
+        </w:rPr>
+      </w:pPr>
+      <w:r>
+        <w:rPr>
+          <w:b/>
+          <w:bCs/>
+        </w:rPr>
+        <w:t>Make necessary changes to your application (e.g., update the logo).</w:t>
       </w:r>
     </w:p>
     <w:p>
       <w:pPr>
         <w:numPr>
           <w:ilvl w:val="1"/>
-          <w:numId w:val="1"/>
+          <w:numId w:val="4"/>
         </w:numPr>
-      </w:pPr>
-      <w:r>
-        <w:t xml:space="preserve">Run </w:t>
-      </w:r>
-      <w:r>
-        <w:rPr>
-          <w:b/>
-          <w:bCs/>
-        </w:rPr>
-        <w:t xml:space="preserve">git </w:t>
-      </w:r>
-      <w:proofErr w:type="gramStart"/>
-      <w:r>
-        <w:rPr>
-          <w:b/>
-          <w:bCs/>
-        </w:rPr>
-        <w:t>add .</w:t>
-      </w:r>
-      <w:proofErr w:type="gramEnd"/>
-      <w:r>
-        <w:t xml:space="preserve"> to stage the changes.</w:t>
+        <w:rPr>
+          <w:b/>
+          <w:bCs/>
+        </w:rPr>
+      </w:pPr>
+      <w:r>
+        <w:rPr>
+          <w:b/>
+          <w:bCs/>
+        </w:rPr>
+        <w:t>Test your changes locally to ensure everything works as expected.</w:t>
       </w:r>
     </w:p>
     <w:p>
       <w:pPr>
         <w:numPr>
-          <w:ilvl w:val="1"/>
-          <w:numId w:val="1"/>
+          <w:ilvl w:val="0"/>
+          <w:numId w:val="4"/>
         </w:numPr>
-      </w:pPr>
-      <w:r>
-        <w:t xml:space="preserve">Commit the changes with a meaningful message: </w:t>
-      </w:r>
-      <w:r>
-        <w:rPr>
-          <w:b/>
-          <w:bCs/>
-        </w:rPr>
-        <w:t>git commit -m "Update logo"</w:t>
-      </w:r>
-      <w:r>
-        <w:t>.</w:t>
+        <w:rPr>
+          <w:b/>
+          <w:bCs/>
+        </w:rPr>
+      </w:pPr>
+      <w:r>
+        <w:rPr>
+          <w:b/>
+          <w:bCs/>
+        </w:rPr>
+        <w:t>Commit Changes to Git (If Applicable)</w:t>
       </w:r>
     </w:p>
     <w:p>
       <w:pPr>
         <w:numPr>
-          <w:ilvl w:val="0"/>
-          <w:numId w:val="1"/>
+          <w:ilvl w:val="1"/>
+          <w:numId w:val="4"/>
         </w:numPr>
-      </w:pPr>
-      <w:r>
-        <w:rPr>
-          <w:b/>
-          <w:bCs/>
-        </w:rPr>
-        <w:t>Deploy to Heroku</w:t>
+        <w:rPr>
+          <w:b/>
+          <w:bCs/>
+        </w:rPr>
+      </w:pPr>
+      <w:r>
+        <w:rPr>
+          <w:b/>
+          <w:bCs/>
+        </w:rPr>
+        <w:t xml:space="preserve">git </w:t>
+      </w:r>
+      <w:proofErr w:type="gramStart"/>
+      <w:r>
+        <w:rPr>
+          <w:b/>
+          <w:bCs/>
+        </w:rPr>
+        <w:t>add .</w:t>
+      </w:r>
+      <w:proofErr w:type="gramEnd"/>
+      <w:r>
+        <w:rPr>
+          <w:b/>
+          <w:bCs/>
+        </w:rPr>
+        <w:t xml:space="preserve"> to stage your changes.</w:t>
       </w:r>
     </w:p>
     <w:p>
       <w:pPr>
         <w:numPr>
           <w:ilvl w:val="1"/>
-          <w:numId w:val="1"/>
+          <w:numId w:val="4"/>
         </w:numPr>
-      </w:pPr>
-      <w:r>
-        <w:t xml:space="preserve">Push the changes to Heroku: </w:t>
-      </w:r>
-      <w:r>
-        <w:rPr>
-          <w:b/>
-          <w:bCs/>
-        </w:rPr>
-        <w:t xml:space="preserve">git push </w:t>
-      </w:r>
-      <w:proofErr w:type="spellStart"/>
-      <w:r>
-        <w:rPr>
-          <w:b/>
-          <w:bCs/>
-        </w:rPr>
-        <w:t>heroku</w:t>
-      </w:r>
-      <w:proofErr w:type="spellEnd"/>
-      <w:r>
-        <w:rPr>
-          <w:b/>
-          <w:bCs/>
-        </w:rPr>
-        <w:t xml:space="preserve"> main</w:t>
-      </w:r>
-      <w:r>
-        <w:t xml:space="preserve">. Replace </w:t>
-      </w:r>
-      <w:r>
-        <w:rPr>
-          <w:b/>
-          <w:bCs/>
-        </w:rPr>
-        <w:t>main</w:t>
-      </w:r>
-      <w:r>
-        <w:t xml:space="preserve"> with your branch name if different.</w:t>
+        <w:rPr>
+          <w:b/>
+          <w:bCs/>
+        </w:rPr>
+      </w:pPr>
+      <w:r>
+        <w:rPr>
+          <w:b/>
+          <w:bCs/>
+        </w:rPr>
+        <w:t>git commit -m "Describe your changes here" to commit your staged changes.</w:t>
       </w:r>
     </w:p>
     <w:p>
       <w:pPr>
         <w:numPr>
-          <w:ilvl w:val="0"/>
-          <w:numId w:val="1"/>
+          <w:ilvl w:val="1"/>
+          <w:numId w:val="4"/>
         </w:numPr>
-      </w:pPr>
-      <w:r>
-        <w:rPr>
-          <w:b/>
-          <w:bCs/>
-        </w:rPr>
-        <w:t>Verify Deployment</w:t>
+        <w:rPr>
+          <w:b/>
+          <w:bCs/>
+        </w:rPr>
+      </w:pPr>
+      <w:r>
+        <w:rPr>
+          <w:b/>
+          <w:bCs/>
+        </w:rPr>
+        <w:t>git push origin main to push your changes to the remote repository.</w:t>
       </w:r>
     </w:p>
     <w:p>
       <w:pPr>
         <w:numPr>
-          <w:ilvl w:val="1"/>
-          <w:numId w:val="1"/>
+          <w:ilvl w:val="0"/>
+          <w:numId w:val="4"/>
         </w:numPr>
-      </w:pPr>
-      <w:r>
-        <w:t>Check your Heroku app's URL to see the updated logo.</w:t>
+        <w:rPr>
+          <w:b/>
+          <w:bCs/>
+        </w:rPr>
+      </w:pPr>
+      <w:r>
+        <w:rPr>
+          <w:b/>
+          <w:bCs/>
+        </w:rPr>
+        <w:t>Build Your Docker Image</w:t>
       </w:r>
     </w:p>
     <w:p>
       <w:pPr>
         <w:numPr>
           <w:ilvl w:val="1"/>
-          <w:numId w:val="1"/>
+          <w:numId w:val="4"/>
         </w:numPr>
-      </w:pPr>
-      <w:r>
-        <w:t>If the logo doesn't appear, clear your browser cache or do a hard refresh.</w:t>
+        <w:rPr>
+          <w:b/>
+          <w:bCs/>
+        </w:rPr>
+      </w:pPr>
+      <w:r>
+        <w:rPr>
+          <w:b/>
+          <w:bCs/>
+        </w:rPr>
+        <w:t>Navigate to the frontend directory: cd path/to/</w:t>
+      </w:r>
+      <w:proofErr w:type="spellStart"/>
+      <w:r>
+        <w:rPr>
+          <w:b/>
+          <w:bCs/>
+        </w:rPr>
+        <w:t>yellow_rhino</w:t>
+      </w:r>
+      <w:proofErr w:type="spellEnd"/>
+      <w:r>
+        <w:rPr>
+          <w:b/>
+          <w:bCs/>
+        </w:rPr>
+        <w:t>/frontend.</w:t>
       </w:r>
     </w:p>
     <w:p>
       <w:pPr>
-        <w:rPr>
-          <w:b/>
-          <w:bCs/>
-        </w:rPr>
-      </w:pPr>
-      <w:r>
-        <w:rPr>
-          <w:b/>
-          <w:bCs/>
-        </w:rPr>
-        <w:t>Docker Deployment Checklist</w:t>
-      </w:r>
-    </w:p>
-    <w:p>
-      <w:pPr>
-        <w:numPr>
-          <w:ilvl w:val="0"/>
-          <w:numId w:val="2"/>
-        </w:numPr>
-      </w:pPr>
-      <w:r>
-        <w:rPr>
-          <w:b/>
-          <w:bCs/>
-        </w:rPr>
-        <w:t>Rebuild Docker Image</w:t>
-      </w:r>
-    </w:p>
-    <w:p>
-      <w:pPr>
         <w:numPr>
           <w:ilvl w:val="1"/>
-          <w:numId w:val="2"/>
+          <w:numId w:val="4"/>
         </w:numPr>
-      </w:pPr>
-      <w:r>
-        <w:t xml:space="preserve">Navigate to your </w:t>
-      </w:r>
-      <w:proofErr w:type="spellStart"/>
-      <w:r>
-        <w:t>Dockerfile</w:t>
-      </w:r>
-      <w:proofErr w:type="spellEnd"/>
-      <w:r>
-        <w:t xml:space="preserve"> directory.</w:t>
-      </w:r>
-    </w:p>
-    <w:p>
-      <w:pPr>
-        <w:numPr>
-          <w:ilvl w:val="1"/>
-          <w:numId w:val="2"/>
-        </w:numPr>
-      </w:pPr>
-      <w:r>
-        <w:t xml:space="preserve">Rebuild your Docker image: </w:t>
-      </w:r>
-      <w:r>
-        <w:rPr>
-          <w:b/>
-          <w:bCs/>
-        </w:rPr>
-        <w:t>docker build -t your-app-name</w:t>
+        <w:rPr>
+          <w:b/>
+          <w:bCs/>
+        </w:rPr>
+      </w:pPr>
+      <w:r>
+        <w:rPr>
+          <w:b/>
+          <w:bCs/>
+        </w:rPr>
+        <w:t>Build the Docker image: docker build -t frontend-yellow-rhino</w:t>
       </w:r>
       <w:proofErr w:type="gramStart"/>
       <w:r>
@@ -250,10 +561,7 @@
           <w:b/>
           <w:bCs/>
         </w:rPr>
-        <w:t xml:space="preserve"> .</w:t>
-      </w:r>
-      <w:r>
-        <w:t>.</w:t>
+        <w:t xml:space="preserve"> ..</w:t>
       </w:r>
       <w:proofErr w:type="gramEnd"/>
     </w:p>
@@ -261,83 +569,115 @@
       <w:pPr>
         <w:numPr>
           <w:ilvl w:val="0"/>
-          <w:numId w:val="2"/>
+          <w:numId w:val="4"/>
         </w:numPr>
-      </w:pPr>
-      <w:r>
-        <w:rPr>
-          <w:b/>
-          <w:bCs/>
-        </w:rPr>
-        <w:t>Tag and Push Docker Image to Heroku</w:t>
+        <w:rPr>
+          <w:b/>
+          <w:bCs/>
+        </w:rPr>
+      </w:pPr>
+      <w:r>
+        <w:rPr>
+          <w:b/>
+          <w:bCs/>
+        </w:rPr>
+        <w:t>Tag Your Docker Image for Heroku</w:t>
       </w:r>
     </w:p>
     <w:p>
       <w:pPr>
         <w:numPr>
           <w:ilvl w:val="1"/>
-          <w:numId w:val="2"/>
+          <w:numId w:val="4"/>
         </w:numPr>
-      </w:pPr>
-      <w:r>
-        <w:t xml:space="preserve">Tag your Docker image for Heroku: </w:t>
-      </w:r>
-      <w:r>
-        <w:rPr>
-          <w:b/>
-          <w:bCs/>
-        </w:rPr>
-        <w:t>docker tag your-app-name registry.heroku.com/your-app-name/web</w:t>
-      </w:r>
-      <w:r>
-        <w:t>.</w:t>
+        <w:rPr>
+          <w:b/>
+          <w:bCs/>
+        </w:rPr>
+      </w:pPr>
+      <w:r>
+        <w:rPr>
+          <w:b/>
+          <w:bCs/>
+        </w:rPr>
+        <w:t>Tag the image for Heroku: docker tag frontend-yellow-rhino registry.heroku.com/frontend-yellow-rhino/web.</w:t>
       </w:r>
     </w:p>
     <w:p>
       <w:pPr>
         <w:numPr>
-          <w:ilvl w:val="1"/>
-          <w:numId w:val="2"/>
+          <w:ilvl w:val="0"/>
+          <w:numId w:val="4"/>
         </w:numPr>
-      </w:pPr>
-      <w:r>
-        <w:t xml:space="preserve">Push the Docker image to Heroku: </w:t>
-      </w:r>
-      <w:r>
-        <w:rPr>
-          <w:b/>
-          <w:bCs/>
-        </w:rPr>
-        <w:t>docker push registry.heroku.com/your-app-name/web</w:t>
-      </w:r>
-      <w:r>
-        <w:t>.</w:t>
+        <w:rPr>
+          <w:b/>
+          <w:bCs/>
+        </w:rPr>
+      </w:pPr>
+      <w:r>
+        <w:rPr>
+          <w:b/>
+          <w:bCs/>
+        </w:rPr>
+        <w:lastRenderedPageBreak/>
+        <w:t>Push Your Docker Image to Heroku</w:t>
       </w:r>
     </w:p>
     <w:p>
       <w:pPr>
         <w:numPr>
-          <w:ilvl w:val="0"/>
-          <w:numId w:val="2"/>
+          <w:ilvl w:val="1"/>
+          <w:numId w:val="4"/>
         </w:numPr>
-      </w:pPr>
-      <w:r>
-        <w:rPr>
-          <w:b/>
-          <w:bCs/>
-        </w:rPr>
-        <w:t>Release the Updated Image on Heroku</w:t>
+        <w:rPr>
+          <w:b/>
+          <w:bCs/>
+        </w:rPr>
+      </w:pPr>
+      <w:r>
+        <w:rPr>
+          <w:b/>
+          <w:bCs/>
+        </w:rPr>
+        <w:t>Push the image to Heroku: docker push registry.heroku.com/frontend-yellow-rhino/web.</w:t>
       </w:r>
     </w:p>
     <w:p>
       <w:pPr>
         <w:numPr>
+          <w:ilvl w:val="0"/>
+          <w:numId w:val="4"/>
+        </w:numPr>
+        <w:rPr>
+          <w:b/>
+          <w:bCs/>
+        </w:rPr>
+      </w:pPr>
+      <w:r>
+        <w:rPr>
+          <w:b/>
+          <w:bCs/>
+        </w:rPr>
+        <w:t>Release the Docker Container on Heroku</w:t>
+      </w:r>
+    </w:p>
+    <w:p>
+      <w:pPr>
+        <w:numPr>
           <w:ilvl w:val="1"/>
-          <w:numId w:val="2"/>
+          <w:numId w:val="4"/>
         </w:numPr>
-      </w:pPr>
-      <w:r>
-        <w:t xml:space="preserve">Release the Docker container: </w:t>
+        <w:rPr>
+          <w:b/>
+          <w:bCs/>
+        </w:rPr>
+      </w:pPr>
+      <w:r>
+        <w:rPr>
+          <w:b/>
+          <w:bCs/>
+        </w:rPr>
+        <w:t xml:space="preserve">Release the container: </w:t>
       </w:r>
       <w:proofErr w:type="spellStart"/>
       <w:r>
@@ -371,47 +711,96 @@
           <w:b/>
           <w:bCs/>
         </w:rPr>
-        <w:t xml:space="preserve"> web -a your-app-name</w:t>
-      </w:r>
-      <w:r>
-        <w:t>.</w:t>
+        <w:t xml:space="preserve"> web -a frontend-yellow-rhino.</w:t>
       </w:r>
     </w:p>
     <w:p>
       <w:pPr>
         <w:numPr>
           <w:ilvl w:val="0"/>
-          <w:numId w:val="2"/>
+          <w:numId w:val="4"/>
         </w:numPr>
-      </w:pPr>
-      <w:r>
-        <w:rPr>
-          <w:b/>
-          <w:bCs/>
-        </w:rPr>
-        <w:t>Verify Deployment</w:t>
+        <w:rPr>
+          <w:b/>
+          <w:bCs/>
+        </w:rPr>
+      </w:pPr>
+      <w:r>
+        <w:rPr>
+          <w:b/>
+          <w:bCs/>
+        </w:rPr>
+        <w:t>Verify the Deployment</w:t>
       </w:r>
     </w:p>
     <w:p>
       <w:pPr>
         <w:numPr>
           <w:ilvl w:val="1"/>
-          <w:numId w:val="2"/>
+          <w:numId w:val="4"/>
         </w:numPr>
-      </w:pPr>
-      <w:r>
-        <w:t>Visit your Heroku app's URL to check the updated logo.</w:t>
+        <w:rPr>
+          <w:b/>
+          <w:bCs/>
+        </w:rPr>
+      </w:pPr>
+      <w:r>
+        <w:rPr>
+          <w:b/>
+          <w:bCs/>
+        </w:rPr>
+        <w:t xml:space="preserve">Open your app to check the updates: </w:t>
+      </w:r>
+      <w:proofErr w:type="spellStart"/>
+      <w:r>
+        <w:rPr>
+          <w:b/>
+          <w:bCs/>
+        </w:rPr>
+        <w:t>heroku</w:t>
+      </w:r>
+      <w:proofErr w:type="spellEnd"/>
+      <w:r>
+        <w:rPr>
+          <w:b/>
+          <w:bCs/>
+        </w:rPr>
+        <w:t xml:space="preserve"> open -a frontend-yellow-rhino.</w:t>
       </w:r>
     </w:p>
     <w:p>
       <w:pPr>
         <w:numPr>
           <w:ilvl w:val="1"/>
-          <w:numId w:val="2"/>
+          <w:numId w:val="4"/>
         </w:numPr>
-      </w:pPr>
-      <w:r>
-        <w:t>Clear your browser cache or do a hard refresh if the update isn't visible.</w:t>
+        <w:rPr>
+          <w:b/>
+          <w:bCs/>
+        </w:rPr>
+      </w:pPr>
+      <w:r>
+        <w:rPr>
+          <w:b/>
+          <w:bCs/>
+        </w:rPr>
+        <w:t xml:space="preserve">If necessary, review logs for any deployment issues: </w:t>
+      </w:r>
+      <w:proofErr w:type="spellStart"/>
+      <w:r>
+        <w:rPr>
+          <w:b/>
+          <w:bCs/>
+        </w:rPr>
+        <w:t>heroku</w:t>
+      </w:r>
+      <w:proofErr w:type="spellEnd"/>
+      <w:r>
+        <w:rPr>
+          <w:b/>
+          <w:bCs/>
+        </w:rPr>
+        <w:t xml:space="preserve"> logs --tail -a frontend-yellow-rhino.</w:t>
       </w:r>
     </w:p>
     <w:p>
@@ -426,123 +815,79 @@
           <w:b/>
           <w:bCs/>
         </w:rPr>
-        <w:t>Additional Steps</w:t>
+        <w:t>Additional Tips</w:t>
       </w:r>
     </w:p>
     <w:p>
       <w:pPr>
         <w:numPr>
           <w:ilvl w:val="0"/>
-          <w:numId w:val="3"/>
+          <w:numId w:val="5"/>
         </w:numPr>
-      </w:pPr>
-      <w:r>
-        <w:rPr>
-          <w:b/>
-          <w:bCs/>
-        </w:rPr>
-        <w:lastRenderedPageBreak/>
-        <w:t>Update Environment Variables</w:t>
-      </w:r>
-      <w:r>
-        <w:t xml:space="preserve"> (if necessary): Use the Heroku CLI (</w:t>
-      </w:r>
-      <w:proofErr w:type="spellStart"/>
-      <w:r>
-        <w:rPr>
-          <w:b/>
-          <w:bCs/>
-        </w:rPr>
-        <w:t>heroku</w:t>
-      </w:r>
-      <w:proofErr w:type="spellEnd"/>
-      <w:r>
-        <w:rPr>
-          <w:b/>
-          <w:bCs/>
-        </w:rPr>
-        <w:t xml:space="preserve"> </w:t>
-      </w:r>
-      <w:proofErr w:type="spellStart"/>
-      <w:proofErr w:type="gramStart"/>
-      <w:r>
-        <w:rPr>
-          <w:b/>
-          <w:bCs/>
-        </w:rPr>
-        <w:t>config:set</w:t>
-      </w:r>
-      <w:proofErr w:type="spellEnd"/>
-      <w:proofErr w:type="gramEnd"/>
-      <w:r>
-        <w:rPr>
-          <w:b/>
-          <w:bCs/>
-        </w:rPr>
-        <w:t xml:space="preserve"> KEY=value -a your-app-name</w:t>
-      </w:r>
-      <w:r>
-        <w:t>) or the Heroku Dashboard to update any environment variables.</w:t>
+        <w:rPr>
+          <w:b/>
+          <w:bCs/>
+        </w:rPr>
+      </w:pPr>
+      <w:r>
+        <w:rPr>
+          <w:b/>
+          <w:bCs/>
+        </w:rPr>
+        <w:t>Environment Variables: If your update requires changes to environment variables, don't forget to update them on Heroku.</w:t>
       </w:r>
     </w:p>
     <w:p>
       <w:pPr>
         <w:numPr>
           <w:ilvl w:val="0"/>
-          <w:numId w:val="3"/>
+          <w:numId w:val="5"/>
         </w:numPr>
-      </w:pPr>
-      <w:r>
-        <w:rPr>
-          <w:b/>
-          <w:bCs/>
-        </w:rPr>
-        <w:t>Check Logs for Errors</w:t>
-      </w:r>
-      <w:r>
-        <w:t xml:space="preserve">: If you encounter issues, use </w:t>
-      </w:r>
-      <w:proofErr w:type="spellStart"/>
-      <w:r>
-        <w:rPr>
-          <w:b/>
-          <w:bCs/>
-        </w:rPr>
-        <w:t>heroku</w:t>
-      </w:r>
-      <w:proofErr w:type="spellEnd"/>
-      <w:r>
-        <w:rPr>
-          <w:b/>
-          <w:bCs/>
-        </w:rPr>
-        <w:t xml:space="preserve"> logs --tail -a your-app-name</w:t>
-      </w:r>
-      <w:r>
-        <w:t xml:space="preserve"> to diagnose problems.</w:t>
+        <w:rPr>
+          <w:b/>
+          <w:bCs/>
+        </w:rPr>
+      </w:pPr>
+      <w:r>
+        <w:rPr>
+          <w:b/>
+          <w:bCs/>
+        </w:rPr>
+        <w:t>Database Migrations: If your update involves database changes, ensure you run migrations as part of your deployment process.</w:t>
       </w:r>
     </w:p>
     <w:p>
       <w:pPr>
         <w:numPr>
           <w:ilvl w:val="0"/>
-          <w:numId w:val="3"/>
+          <w:numId w:val="5"/>
         </w:numPr>
-      </w:pPr>
-      <w:r>
-        <w:rPr>
-          <w:b/>
-          <w:bCs/>
-        </w:rPr>
-        <w:t>Use Review Apps for Testing</w:t>
-      </w:r>
-      <w:r>
-        <w:t xml:space="preserve"> (optional): If using Heroku Review Apps, push changes to a feature branch and open a pull request to test changes before merging.</w:t>
+        <w:rPr>
+          <w:b/>
+          <w:bCs/>
+        </w:rPr>
+      </w:pPr>
+      <w:r>
+        <w:rPr>
+          <w:b/>
+          <w:bCs/>
+        </w:rPr>
+        <w:t>Static Files: For Django applications, ensure static files are properly handled and served, especially when deploying updates that include changes to static assets like logos.</w:t>
       </w:r>
     </w:p>
     <w:p>
-      <w:r>
-        <w:t>This checklist should guide you through updating and deploying changes to your application on Heroku.</w:t>
+      <w:pPr>
+        <w:rPr>
+          <w:b/>
+          <w:bCs/>
+        </w:rPr>
+      </w:pPr>
+      <w:r>
+        <w:rPr>
+          <w:b/>
+          <w:bCs/>
+        </w:rPr>
+        <w:t>This checklist should help streamline your deployment process for future updates to your Heroku app. If you encounter any issues or have questions about specific steps, feel free to ask for further assistance.</w:t>
       </w:r>
     </w:p>
     <w:p/>
@@ -559,6 +904,272 @@
 <file path=word/numbering.xml><?xml version="1.0" encoding="utf-8"?>
 <w:numbering xmlns:wpc="http://schemas.microsoft.com/office/word/2010/wordprocessingCanvas" xmlns:cx="http://schemas.microsoft.com/office/drawing/2014/chartex" xmlns:cx1="http://schemas.microsoft.com/office/drawing/2015/9/8/chartex" xmlns:cx2="http://schemas.microsoft.com/office/drawing/2015/10/21/chartex" xmlns:cx3="http://schemas.microsoft.com/office/drawing/2016/5/9/chartex" xmlns:cx4="http://schemas.microsoft.com/office/drawing/2016/5/10/chartex" xmlns:cx5="http://schemas.microsoft.com/office/drawing/2016/5/11/chartex" xmlns:cx6="http://schemas.microsoft.com/office/drawing/2016/5/12/chartex" xmlns:cx7="http://schemas.microsoft.com/office/drawing/2016/5/13/chartex" xmlns:cx8="http://schemas.microsoft.com/office/drawing/2016/5/14/chartex" xmlns:mc="http://schemas.openxmlformats.org/markup-compatibility/2006" xmlns:aink="http://schemas.microsoft.com/office/drawing/2016/ink" xmlns:am3d="http://schemas.microsoft.com/office/drawing/2017/model3d" xmlns:o="urn:schemas-microsoft-com:office:office" xmlns:oel="http://schemas.microsoft.com/office/2019/extlst" xmlns:r="http://schemas.openxmlformats.org/officeDocument/2006/relationships" xmlns:m="http://schemas.openxmlformats.org/officeDocument/2006/math" xmlns:v="urn:schemas-microsoft-com:vml" xmlns:wp14="http://schemas.microsoft.com/office/word/2010/wordprocessingDrawing" xmlns:wp="http://schemas.openxmlformats.org/drawingml/2006/wordprocessingDrawing" xmlns:w10="urn:schemas-microsoft-com:office:word" xmlns:w="http://schemas.openxmlformats.org/wordprocessingml/2006/main" xmlns:w14="http://schemas.microsoft.com/office/word/2010/wordml" xmlns:w15="http://schemas.microsoft.com/office/word/2012/wordml" xmlns:w16cex="http://schemas.microsoft.com/office/word/2018/wordml/cex" xmlns:w16cid="http://schemas.microsoft.com/office/word/2016/wordml/cid" xmlns:w16="http://schemas.microsoft.com/office/word/2018/wordml" xmlns:w16sdtdh="http://schemas.microsoft.com/office/word/2020/wordml/sdtdatahash" xmlns:w16se="http://schemas.microsoft.com/office/word/2015/wordml/symex" xmlns:wpg="http://schemas.microsoft.com/office/word/2010/wordprocessingGroup" xmlns:wpi="http://schemas.microsoft.com/office/word/2010/wordprocessingInk" xmlns:wne="http://schemas.microsoft.com/office/word/2006/wordml" xmlns:wps="http://schemas.microsoft.com/office/word/2010/wordprocessingShape" mc:Ignorable="w14 w15 w16se w16cid w16 w16cex w16sdtdh wp14">
   <w:abstractNum w:abstractNumId="0" w15:restartNumberingAfterBreak="0">
+    <w:nsid w:val="040F54BE"/>
+    <w:multiLevelType w:val="multilevel"/>
+    <w:tmpl w:val="7F44BEEE"/>
+    <w:lvl w:ilvl="0">
+      <w:start w:val="1"/>
+      <w:numFmt w:val="bullet"/>
+      <w:lvlText w:val=""/>
+      <w:lvlJc w:val="left"/>
+      <w:pPr>
+        <w:tabs>
+          <w:tab w:val="num" w:pos="720"/>
+        </w:tabs>
+        <w:ind w:left="720" w:hanging="360"/>
+      </w:pPr>
+      <w:rPr>
+        <w:rFonts w:ascii="Symbol" w:hAnsi="Symbol" w:hint="default"/>
+        <w:sz w:val="20"/>
+      </w:rPr>
+    </w:lvl>
+    <w:lvl w:ilvl="1" w:tentative="1">
+      <w:start w:val="1"/>
+      <w:numFmt w:val="bullet"/>
+      <w:lvlText w:val=""/>
+      <w:lvlJc w:val="left"/>
+      <w:pPr>
+        <w:tabs>
+          <w:tab w:val="num" w:pos="1440"/>
+        </w:tabs>
+        <w:ind w:left="1440" w:hanging="360"/>
+      </w:pPr>
+      <w:rPr>
+        <w:rFonts w:ascii="Symbol" w:hAnsi="Symbol" w:hint="default"/>
+        <w:sz w:val="20"/>
+      </w:rPr>
+    </w:lvl>
+    <w:lvl w:ilvl="2" w:tentative="1">
+      <w:start w:val="1"/>
+      <w:numFmt w:val="bullet"/>
+      <w:lvlText w:val=""/>
+      <w:lvlJc w:val="left"/>
+      <w:pPr>
+        <w:tabs>
+          <w:tab w:val="num" w:pos="2160"/>
+        </w:tabs>
+        <w:ind w:left="2160" w:hanging="360"/>
+      </w:pPr>
+      <w:rPr>
+        <w:rFonts w:ascii="Symbol" w:hAnsi="Symbol" w:hint="default"/>
+        <w:sz w:val="20"/>
+      </w:rPr>
+    </w:lvl>
+    <w:lvl w:ilvl="3" w:tentative="1">
+      <w:start w:val="1"/>
+      <w:numFmt w:val="bullet"/>
+      <w:lvlText w:val=""/>
+      <w:lvlJc w:val="left"/>
+      <w:pPr>
+        <w:tabs>
+          <w:tab w:val="num" w:pos="2880"/>
+        </w:tabs>
+        <w:ind w:left="2880" w:hanging="360"/>
+      </w:pPr>
+      <w:rPr>
+        <w:rFonts w:ascii="Symbol" w:hAnsi="Symbol" w:hint="default"/>
+        <w:sz w:val="20"/>
+      </w:rPr>
+    </w:lvl>
+    <w:lvl w:ilvl="4" w:tentative="1">
+      <w:start w:val="1"/>
+      <w:numFmt w:val="bullet"/>
+      <w:lvlText w:val=""/>
+      <w:lvlJc w:val="left"/>
+      <w:pPr>
+        <w:tabs>
+          <w:tab w:val="num" w:pos="3600"/>
+        </w:tabs>
+        <w:ind w:left="3600" w:hanging="360"/>
+      </w:pPr>
+      <w:rPr>
+        <w:rFonts w:ascii="Symbol" w:hAnsi="Symbol" w:hint="default"/>
+        <w:sz w:val="20"/>
+      </w:rPr>
+    </w:lvl>
+    <w:lvl w:ilvl="5" w:tentative="1">
+      <w:start w:val="1"/>
+      <w:numFmt w:val="bullet"/>
+      <w:lvlText w:val=""/>
+      <w:lvlJc w:val="left"/>
+      <w:pPr>
+        <w:tabs>
+          <w:tab w:val="num" w:pos="4320"/>
+        </w:tabs>
+        <w:ind w:left="4320" w:hanging="360"/>
+      </w:pPr>
+      <w:rPr>
+        <w:rFonts w:ascii="Symbol" w:hAnsi="Symbol" w:hint="default"/>
+        <w:sz w:val="20"/>
+      </w:rPr>
+    </w:lvl>
+    <w:lvl w:ilvl="6" w:tentative="1">
+      <w:start w:val="1"/>
+      <w:numFmt w:val="bullet"/>
+      <w:lvlText w:val=""/>
+      <w:lvlJc w:val="left"/>
+      <w:pPr>
+        <w:tabs>
+          <w:tab w:val="num" w:pos="5040"/>
+        </w:tabs>
+        <w:ind w:left="5040" w:hanging="360"/>
+      </w:pPr>
+      <w:rPr>
+        <w:rFonts w:ascii="Symbol" w:hAnsi="Symbol" w:hint="default"/>
+        <w:sz w:val="20"/>
+      </w:rPr>
+    </w:lvl>
+    <w:lvl w:ilvl="7" w:tentative="1">
+      <w:start w:val="1"/>
+      <w:numFmt w:val="bullet"/>
+      <w:lvlText w:val=""/>
+      <w:lvlJc w:val="left"/>
+      <w:pPr>
+        <w:tabs>
+          <w:tab w:val="num" w:pos="5760"/>
+        </w:tabs>
+        <w:ind w:left="5760" w:hanging="360"/>
+      </w:pPr>
+      <w:rPr>
+        <w:rFonts w:ascii="Symbol" w:hAnsi="Symbol" w:hint="default"/>
+        <w:sz w:val="20"/>
+      </w:rPr>
+    </w:lvl>
+    <w:lvl w:ilvl="8" w:tentative="1">
+      <w:start w:val="1"/>
+      <w:numFmt w:val="bullet"/>
+      <w:lvlText w:val=""/>
+      <w:lvlJc w:val="left"/>
+      <w:pPr>
+        <w:tabs>
+          <w:tab w:val="num" w:pos="6480"/>
+        </w:tabs>
+        <w:ind w:left="6480" w:hanging="360"/>
+      </w:pPr>
+      <w:rPr>
+        <w:rFonts w:ascii="Symbol" w:hAnsi="Symbol" w:hint="default"/>
+        <w:sz w:val="20"/>
+      </w:rPr>
+    </w:lvl>
+  </w:abstractNum>
+  <w:abstractNum w:abstractNumId="1" w15:restartNumberingAfterBreak="0">
+    <w:nsid w:val="23FF22A3"/>
+    <w:multiLevelType w:val="multilevel"/>
+    <w:tmpl w:val="102CE49A"/>
+    <w:lvl w:ilvl="0">
+      <w:start w:val="1"/>
+      <w:numFmt w:val="decimal"/>
+      <w:lvlText w:val="%1."/>
+      <w:lvlJc w:val="left"/>
+      <w:pPr>
+        <w:tabs>
+          <w:tab w:val="num" w:pos="720"/>
+        </w:tabs>
+        <w:ind w:left="720" w:hanging="360"/>
+      </w:pPr>
+    </w:lvl>
+    <w:lvl w:ilvl="1">
+      <w:start w:val="1"/>
+      <w:numFmt w:val="bullet"/>
+      <w:lvlText w:val=""/>
+      <w:lvlJc w:val="left"/>
+      <w:pPr>
+        <w:tabs>
+          <w:tab w:val="num" w:pos="1440"/>
+        </w:tabs>
+        <w:ind w:left="1440" w:hanging="360"/>
+      </w:pPr>
+      <w:rPr>
+        <w:rFonts w:ascii="Symbol" w:hAnsi="Symbol" w:hint="default"/>
+        <w:sz w:val="20"/>
+      </w:rPr>
+    </w:lvl>
+    <w:lvl w:ilvl="2" w:tentative="1">
+      <w:start w:val="1"/>
+      <w:numFmt w:val="decimal"/>
+      <w:lvlText w:val="%3."/>
+      <w:lvlJc w:val="left"/>
+      <w:pPr>
+        <w:tabs>
+          <w:tab w:val="num" w:pos="2160"/>
+        </w:tabs>
+        <w:ind w:left="2160" w:hanging="360"/>
+      </w:pPr>
+    </w:lvl>
+    <w:lvl w:ilvl="3" w:tentative="1">
+      <w:start w:val="1"/>
+      <w:numFmt w:val="decimal"/>
+      <w:lvlText w:val="%4."/>
+      <w:lvlJc w:val="left"/>
+      <w:pPr>
+        <w:tabs>
+          <w:tab w:val="num" w:pos="2880"/>
+        </w:tabs>
+        <w:ind w:left="2880" w:hanging="360"/>
+      </w:pPr>
+    </w:lvl>
+    <w:lvl w:ilvl="4" w:tentative="1">
+      <w:start w:val="1"/>
+      <w:numFmt w:val="decimal"/>
+      <w:lvlText w:val="%5."/>
+      <w:lvlJc w:val="left"/>
+      <w:pPr>
+        <w:tabs>
+          <w:tab w:val="num" w:pos="3600"/>
+        </w:tabs>
+        <w:ind w:left="3600" w:hanging="360"/>
+      </w:pPr>
+    </w:lvl>
+    <w:lvl w:ilvl="5" w:tentative="1">
+      <w:start w:val="1"/>
+      <w:numFmt w:val="decimal"/>
+      <w:lvlText w:val="%6."/>
+      <w:lvlJc w:val="left"/>
+      <w:pPr>
+        <w:tabs>
+          <w:tab w:val="num" w:pos="4320"/>
+        </w:tabs>
+        <w:ind w:left="4320" w:hanging="360"/>
+      </w:pPr>
+    </w:lvl>
+    <w:lvl w:ilvl="6" w:tentative="1">
+      <w:start w:val="1"/>
+      <w:numFmt w:val="decimal"/>
+      <w:lvlText w:val="%7."/>
+      <w:lvlJc w:val="left"/>
+      <w:pPr>
+        <w:tabs>
+          <w:tab w:val="num" w:pos="5040"/>
+        </w:tabs>
+        <w:ind w:left="5040" w:hanging="360"/>
+      </w:pPr>
+    </w:lvl>
+    <w:lvl w:ilvl="7" w:tentative="1">
+      <w:start w:val="1"/>
+      <w:numFmt w:val="decimal"/>
+      <w:lvlText w:val="%8."/>
+      <w:lvlJc w:val="left"/>
+      <w:pPr>
+        <w:tabs>
+          <w:tab w:val="num" w:pos="5760"/>
+        </w:tabs>
+        <w:ind w:left="5760" w:hanging="360"/>
+      </w:pPr>
+    </w:lvl>
+    <w:lvl w:ilvl="8" w:tentative="1">
+      <w:start w:val="1"/>
+      <w:numFmt w:val="decimal"/>
+      <w:lvlText w:val="%9."/>
+      <w:lvlJc w:val="left"/>
+      <w:pPr>
+        <w:tabs>
+          <w:tab w:val="num" w:pos="6480"/>
+        </w:tabs>
+        <w:ind w:left="6480" w:hanging="360"/>
+      </w:pPr>
+    </w:lvl>
+  </w:abstractNum>
+  <w:abstractNum w:abstractNumId="2" w15:restartNumberingAfterBreak="0">
     <w:nsid w:val="2D1A7A78"/>
     <w:multiLevelType w:val="multilevel"/>
     <w:tmpl w:val="280A66C4"/>
@@ -675,7 +1286,7 @@
       </w:pPr>
     </w:lvl>
   </w:abstractNum>
-  <w:abstractNum w:abstractNumId="1" w15:restartNumberingAfterBreak="0">
+  <w:abstractNum w:abstractNumId="3" w15:restartNumberingAfterBreak="0">
     <w:nsid w:val="46113947"/>
     <w:multiLevelType w:val="multilevel"/>
     <w:tmpl w:val="4B48686C"/>
@@ -824,7 +1435,7 @@
       </w:rPr>
     </w:lvl>
   </w:abstractNum>
-  <w:abstractNum w:abstractNumId="2" w15:restartNumberingAfterBreak="0">
+  <w:abstractNum w:abstractNumId="4" w15:restartNumberingAfterBreak="0">
     <w:nsid w:val="5E5E0121"/>
     <w:multiLevelType w:val="multilevel"/>
     <w:tmpl w:val="F72E3E7C"/>
@@ -942,13 +1553,19 @@
     </w:lvl>
   </w:abstractNum>
   <w:num w:numId="1" w16cid:durableId="1925457227">
-    <w:abstractNumId w:val="0"/>
+    <w:abstractNumId w:val="2"/>
   </w:num>
   <w:num w:numId="2" w16cid:durableId="1234899073">
-    <w:abstractNumId w:val="2"/>
+    <w:abstractNumId w:val="4"/>
   </w:num>
   <w:num w:numId="3" w16cid:durableId="1151562234">
+    <w:abstractNumId w:val="3"/>
+  </w:num>
+  <w:num w:numId="4" w16cid:durableId="1299267050">
     <w:abstractNumId w:val="1"/>
+  </w:num>
+  <w:num w:numId="5" w16cid:durableId="358169374">
+    <w:abstractNumId w:val="0"/>
   </w:num>
 </w:numbering>
 </file>
@@ -1381,7 +1998,6 @@
     <w:next w:val="Normal"/>
     <w:link w:val="Heading2Char"/>
     <w:uiPriority w:val="9"/>
-    <w:semiHidden/>
     <w:unhideWhenUsed/>
     <w:qFormat/>
     <w:rsid w:val="007767B7"/>
@@ -1597,7 +2213,6 @@
     <w:basedOn w:val="DefaultParagraphFont"/>
     <w:link w:val="Heading2"/>
     <w:uiPriority w:val="9"/>
-    <w:semiHidden/>
     <w:rsid w:val="007767B7"/>
     <w:rPr>
       <w:rFonts w:asciiTheme="majorHAnsi" w:eastAsiaTheme="majorEastAsia" w:hAnsiTheme="majorHAnsi" w:cstheme="majorBidi"/>
@@ -1868,6 +2483,25 @@
       <w:color w:val="0F4761" w:themeColor="accent1" w:themeShade="BF"/>
       <w:spacing w:val="5"/>
     </w:rPr>
+  </w:style>
+  <w:style w:type="table" w:styleId="TableGrid">
+    <w:name w:val="Table Grid"/>
+    <w:basedOn w:val="TableNormal"/>
+    <w:uiPriority w:val="39"/>
+    <w:rsid w:val="00B51891"/>
+    <w:pPr>
+      <w:spacing w:after="0" w:line="240" w:lineRule="auto"/>
+    </w:pPr>
+    <w:tblPr>
+      <w:tblBorders>
+        <w:top w:val="single" w:sz="4" w:space="0" w:color="auto"/>
+        <w:left w:val="single" w:sz="4" w:space="0" w:color="auto"/>
+        <w:bottom w:val="single" w:sz="4" w:space="0" w:color="auto"/>
+        <w:right w:val="single" w:sz="4" w:space="0" w:color="auto"/>
+        <w:insideH w:val="single" w:sz="4" w:space="0" w:color="auto"/>
+        <w:insideV w:val="single" w:sz="4" w:space="0" w:color="auto"/>
+      </w:tblBorders>
+    </w:tblPr>
   </w:style>
 </w:styles>
 </file>

</xml_diff>

<commit_message>
stopped the logo spin
</commit_message>
<xml_diff>
--- a/Launching Docker & Heroku after Updates.docx
+++ b/Launching Docker & Heroku after Updates.docx
@@ -25,12 +25,13 @@
         <w:tblLook w:val="04A0" w:firstRow="1" w:lastRow="0" w:firstColumn="1" w:lastColumn="0" w:noHBand="0" w:noVBand="1"/>
       </w:tblPr>
       <w:tblGrid>
-        <w:gridCol w:w="9350"/>
+        <w:gridCol w:w="3642"/>
+        <w:gridCol w:w="5708"/>
       </w:tblGrid>
       <w:tr>
         <w:tc>
           <w:tcPr>
-            <w:tcW w:w="9350" w:type="dxa"/>
+            <w:tcW w:w="3642" w:type="dxa"/>
           </w:tcPr>
           <w:p>
             <w:pPr>
@@ -44,24 +45,55 @@
                 <w:b/>
                 <w:bCs/>
               </w:rPr>
-              <w:t xml:space="preserve">git </w:t>
+              <w:t>Git Commit</w:t>
             </w:r>
-            <w:proofErr w:type="gramStart"/>
+          </w:p>
+        </w:tc>
+        <w:tc>
+          <w:tcPr>
+            <w:tcW w:w="5708" w:type="dxa"/>
+          </w:tcPr>
+          <w:p>
+            <w:pPr>
+              <w:rPr>
+                <w:b/>
+                <w:bCs/>
+              </w:rPr>
+            </w:pPr>
             <w:r>
               <w:rPr>
                 <w:b/>
                 <w:bCs/>
               </w:rPr>
-              <w:t>add .</w:t>
+              <w:t>git add .</w:t>
             </w:r>
-            <w:proofErr w:type="gramEnd"/>
           </w:p>
         </w:tc>
       </w:tr>
       <w:tr>
         <w:tc>
           <w:tcPr>
-            <w:tcW w:w="9350" w:type="dxa"/>
+            <w:tcW w:w="3642" w:type="dxa"/>
+          </w:tcPr>
+          <w:p>
+            <w:pPr>
+              <w:rPr>
+                <w:b/>
+                <w:bCs/>
+              </w:rPr>
+            </w:pPr>
+            <w:r>
+              <w:rPr>
+                <w:b/>
+                <w:bCs/>
+              </w:rPr>
+              <w:t>Git Commit</w:t>
+            </w:r>
+          </w:p>
+        </w:tc>
+        <w:tc>
+          <w:tcPr>
+            <w:tcW w:w="5708" w:type="dxa"/>
           </w:tcPr>
           <w:p>
             <w:pPr>
@@ -83,7 +115,27 @@
       <w:tr>
         <w:tc>
           <w:tcPr>
-            <w:tcW w:w="9350" w:type="dxa"/>
+            <w:tcW w:w="3642" w:type="dxa"/>
+          </w:tcPr>
+          <w:p>
+            <w:pPr>
+              <w:rPr>
+                <w:b/>
+                <w:bCs/>
+              </w:rPr>
+            </w:pPr>
+            <w:r>
+              <w:rPr>
+                <w:b/>
+                <w:bCs/>
+              </w:rPr>
+              <w:t>Git Commit</w:t>
+            </w:r>
+          </w:p>
+        </w:tc>
+        <w:tc>
+          <w:tcPr>
+            <w:tcW w:w="5708" w:type="dxa"/>
           </w:tcPr>
           <w:p>
             <w:pPr>
@@ -105,7 +157,7 @@
       <w:tr>
         <w:tc>
           <w:tcPr>
-            <w:tcW w:w="9350" w:type="dxa"/>
+            <w:tcW w:w="3642" w:type="dxa"/>
           </w:tcPr>
           <w:p>
             <w:pPr>
@@ -119,23 +171,27 @@
                 <w:b/>
                 <w:bCs/>
               </w:rPr>
-              <w:t>cd path/to/</w:t>
+              <w:t>Go to Front/Back end</w:t>
             </w:r>
-            <w:proofErr w:type="spellStart"/>
+          </w:p>
+        </w:tc>
+        <w:tc>
+          <w:tcPr>
+            <w:tcW w:w="5708" w:type="dxa"/>
+          </w:tcPr>
+          <w:p>
+            <w:pPr>
+              <w:rPr>
+                <w:b/>
+                <w:bCs/>
+              </w:rPr>
+            </w:pPr>
             <w:r>
               <w:rPr>
                 <w:b/>
                 <w:bCs/>
               </w:rPr>
-              <w:t>yellow_rhino</w:t>
-            </w:r>
-            <w:proofErr w:type="spellEnd"/>
-            <w:r>
-              <w:rPr>
-                <w:b/>
-                <w:bCs/>
-              </w:rPr>
-              <w:t>/frontend</w:t>
+              <w:t>cd path/to/yellow_rhino/frontend</w:t>
             </w:r>
           </w:p>
         </w:tc>
@@ -143,7 +199,27 @@
       <w:tr>
         <w:tc>
           <w:tcPr>
-            <w:tcW w:w="9350" w:type="dxa"/>
+            <w:tcW w:w="3642" w:type="dxa"/>
+          </w:tcPr>
+          <w:p>
+            <w:pPr>
+              <w:rPr>
+                <w:b/>
+                <w:bCs/>
+              </w:rPr>
+            </w:pPr>
+            <w:r>
+              <w:rPr>
+                <w:b/>
+                <w:bCs/>
+              </w:rPr>
+              <w:t>Docker Image</w:t>
+            </w:r>
+          </w:p>
+        </w:tc>
+        <w:tc>
+          <w:tcPr>
+            <w:tcW w:w="5708" w:type="dxa"/>
           </w:tcPr>
           <w:p>
             <w:pPr>
@@ -165,7 +241,27 @@
       <w:tr>
         <w:tc>
           <w:tcPr>
-            <w:tcW w:w="9350" w:type="dxa"/>
+            <w:tcW w:w="3642" w:type="dxa"/>
+          </w:tcPr>
+          <w:p>
+            <w:pPr>
+              <w:rPr>
+                <w:b/>
+                <w:bCs/>
+              </w:rPr>
+            </w:pPr>
+            <w:r>
+              <w:rPr>
+                <w:b/>
+                <w:bCs/>
+              </w:rPr>
+              <w:t>Docker tag to Heroku</w:t>
+            </w:r>
+          </w:p>
+        </w:tc>
+        <w:tc>
+          <w:tcPr>
+            <w:tcW w:w="5708" w:type="dxa"/>
           </w:tcPr>
           <w:p>
             <w:pPr>
@@ -187,7 +283,27 @@
       <w:tr>
         <w:tc>
           <w:tcPr>
-            <w:tcW w:w="9350" w:type="dxa"/>
+            <w:tcW w:w="3642" w:type="dxa"/>
+          </w:tcPr>
+          <w:p>
+            <w:pPr>
+              <w:rPr>
+                <w:b/>
+                <w:bCs/>
+              </w:rPr>
+            </w:pPr>
+            <w:r>
+              <w:rPr>
+                <w:b/>
+                <w:bCs/>
+              </w:rPr>
+              <w:t>Docker Push to Heroku</w:t>
+            </w:r>
+          </w:p>
+        </w:tc>
+        <w:tc>
+          <w:tcPr>
+            <w:tcW w:w="5708" w:type="dxa"/>
           </w:tcPr>
           <w:p>
             <w:pPr>
@@ -209,7 +325,7 @@
       <w:tr>
         <w:tc>
           <w:tcPr>
-            <w:tcW w:w="9350" w:type="dxa"/>
+            <w:tcW w:w="3642" w:type="dxa"/>
           </w:tcPr>
           <w:p>
             <w:pPr>
@@ -218,39 +334,32 @@
                 <w:bCs/>
               </w:rPr>
             </w:pPr>
-            <w:proofErr w:type="spellStart"/>
             <w:r>
               <w:rPr>
                 <w:b/>
                 <w:bCs/>
               </w:rPr>
-              <w:t>heroku</w:t>
+              <w:t>Heroku Container Release</w:t>
             </w:r>
-            <w:proofErr w:type="spellEnd"/>
+          </w:p>
+        </w:tc>
+        <w:tc>
+          <w:tcPr>
+            <w:tcW w:w="5708" w:type="dxa"/>
+          </w:tcPr>
+          <w:p>
+            <w:pPr>
+              <w:rPr>
+                <w:b/>
+                <w:bCs/>
+              </w:rPr>
+            </w:pPr>
             <w:r>
               <w:rPr>
                 <w:b/>
                 <w:bCs/>
               </w:rPr>
-              <w:t xml:space="preserve"> </w:t>
-            </w:r>
-            <w:proofErr w:type="spellStart"/>
-            <w:proofErr w:type="gramStart"/>
-            <w:r>
-              <w:rPr>
-                <w:b/>
-                <w:bCs/>
-              </w:rPr>
-              <w:t>container:release</w:t>
-            </w:r>
-            <w:proofErr w:type="spellEnd"/>
-            <w:proofErr w:type="gramEnd"/>
-            <w:r>
-              <w:rPr>
-                <w:b/>
-                <w:bCs/>
-              </w:rPr>
-              <w:t xml:space="preserve"> web -a frontend-yellow-rhino</w:t>
+              <w:t>heroku container:release web -a frontend-yellow-rhino</w:t>
             </w:r>
           </w:p>
         </w:tc>
@@ -258,7 +367,7 @@
       <w:tr>
         <w:tc>
           <w:tcPr>
-            <w:tcW w:w="9350" w:type="dxa"/>
+            <w:tcW w:w="3642" w:type="dxa"/>
           </w:tcPr>
           <w:p>
             <w:pPr>
@@ -267,21 +376,32 @@
                 <w:bCs/>
               </w:rPr>
             </w:pPr>
-            <w:proofErr w:type="spellStart"/>
             <w:r>
               <w:rPr>
                 <w:b/>
                 <w:bCs/>
               </w:rPr>
-              <w:t>heroku</w:t>
+              <w:t>Open Website</w:t>
             </w:r>
-            <w:proofErr w:type="spellEnd"/>
+          </w:p>
+        </w:tc>
+        <w:tc>
+          <w:tcPr>
+            <w:tcW w:w="5708" w:type="dxa"/>
+          </w:tcPr>
+          <w:p>
+            <w:pPr>
+              <w:rPr>
+                <w:b/>
+                <w:bCs/>
+              </w:rPr>
+            </w:pPr>
             <w:r>
               <w:rPr>
                 <w:b/>
                 <w:bCs/>
               </w:rPr>
-              <w:t xml:space="preserve"> open -a frontend-yellow-rhino</w:t>
+              <w:t>heroku open -a frontend-yellow-rhino</w:t>
             </w:r>
           </w:p>
         </w:tc>
@@ -289,7 +409,7 @@
       <w:tr>
         <w:tc>
           <w:tcPr>
-            <w:tcW w:w="9350" w:type="dxa"/>
+            <w:tcW w:w="3642" w:type="dxa"/>
           </w:tcPr>
           <w:p>
             <w:pPr>
@@ -298,21 +418,32 @@
                 <w:bCs/>
               </w:rPr>
             </w:pPr>
-            <w:proofErr w:type="spellStart"/>
             <w:r>
               <w:rPr>
                 <w:b/>
                 <w:bCs/>
               </w:rPr>
-              <w:t>heroku</w:t>
+              <w:t>Who knows?</w:t>
             </w:r>
-            <w:proofErr w:type="spellEnd"/>
+          </w:p>
+        </w:tc>
+        <w:tc>
+          <w:tcPr>
+            <w:tcW w:w="5708" w:type="dxa"/>
+          </w:tcPr>
+          <w:p>
+            <w:pPr>
+              <w:rPr>
+                <w:b/>
+                <w:bCs/>
+              </w:rPr>
+            </w:pPr>
             <w:r>
               <w:rPr>
                 <w:b/>
                 <w:bCs/>
               </w:rPr>
-              <w:t xml:space="preserve"> logs --tail -a frontend-yellow-rhino</w:t>
+              <w:t>heroku logs --tail -a frontend-yellow-rhino</w:t>
             </w:r>
           </w:p>
         </w:tc>
@@ -426,23 +557,7 @@
           <w:b/>
           <w:bCs/>
         </w:rPr>
-        <w:t xml:space="preserve">git </w:t>
-      </w:r>
-      <w:proofErr w:type="gramStart"/>
-      <w:r>
-        <w:rPr>
-          <w:b/>
-          <w:bCs/>
-        </w:rPr>
-        <w:t>add .</w:t>
-      </w:r>
-      <w:proofErr w:type="gramEnd"/>
-      <w:r>
-        <w:rPr>
-          <w:b/>
-          <w:bCs/>
-        </w:rPr>
-        <w:t xml:space="preserve"> to stage your changes.</w:t>
+        <w:t>git add . to stage your changes.</w:t>
       </w:r>
     </w:p>
     <w:p>
@@ -518,23 +633,7 @@
           <w:b/>
           <w:bCs/>
         </w:rPr>
-        <w:t>Navigate to the frontend directory: cd path/to/</w:t>
-      </w:r>
-      <w:proofErr w:type="spellStart"/>
-      <w:r>
-        <w:rPr>
-          <w:b/>
-          <w:bCs/>
-        </w:rPr>
-        <w:t>yellow_rhino</w:t>
-      </w:r>
-      <w:proofErr w:type="spellEnd"/>
-      <w:r>
-        <w:rPr>
-          <w:b/>
-          <w:bCs/>
-        </w:rPr>
-        <w:t>/frontend.</w:t>
+        <w:t>Navigate to the frontend directory: cd path/to/yellow_rhino/frontend.</w:t>
       </w:r>
     </w:p>
     <w:p>
@@ -553,17 +652,8 @@
           <w:b/>
           <w:bCs/>
         </w:rPr>
-        <w:t>Build the Docker image: docker build -t frontend-yellow-rhino</w:t>
+        <w:t>Build the Docker image: docker build -t frontend-yellow-rhino ..</w:t>
       </w:r>
-      <w:proofErr w:type="gramStart"/>
-      <w:r>
-        <w:rPr>
-          <w:b/>
-          <w:bCs/>
-        </w:rPr>
-        <w:t xml:space="preserve"> ..</w:t>
-      </w:r>
-      <w:proofErr w:type="gramEnd"/>
     </w:p>
     <w:p>
       <w:pPr>
@@ -600,6 +690,7 @@
           <w:b/>
           <w:bCs/>
         </w:rPr>
+        <w:lastRenderedPageBreak/>
         <w:t>Tag the image for Heroku: docker tag frontend-yellow-rhino registry.heroku.com/frontend-yellow-rhino/web.</w:t>
       </w:r>
     </w:p>
@@ -619,7 +710,6 @@
           <w:b/>
           <w:bCs/>
         </w:rPr>
-        <w:lastRenderedPageBreak/>
         <w:t>Push Your Docker Image to Heroku</w:t>
       </w:r>
     </w:p>
@@ -677,41 +767,7 @@
           <w:b/>
           <w:bCs/>
         </w:rPr>
-        <w:t xml:space="preserve">Release the container: </w:t>
-      </w:r>
-      <w:proofErr w:type="spellStart"/>
-      <w:r>
-        <w:rPr>
-          <w:b/>
-          <w:bCs/>
-        </w:rPr>
-        <w:t>heroku</w:t>
-      </w:r>
-      <w:proofErr w:type="spellEnd"/>
-      <w:r>
-        <w:rPr>
-          <w:b/>
-          <w:bCs/>
-        </w:rPr>
-        <w:t xml:space="preserve"> </w:t>
-      </w:r>
-      <w:proofErr w:type="spellStart"/>
-      <w:proofErr w:type="gramStart"/>
-      <w:r>
-        <w:rPr>
-          <w:b/>
-          <w:bCs/>
-        </w:rPr>
-        <w:t>container:release</w:t>
-      </w:r>
-      <w:proofErr w:type="spellEnd"/>
-      <w:proofErr w:type="gramEnd"/>
-      <w:r>
-        <w:rPr>
-          <w:b/>
-          <w:bCs/>
-        </w:rPr>
-        <w:t xml:space="preserve"> web -a frontend-yellow-rhino.</w:t>
+        <w:t>Release the container: heroku container:release web -a frontend-yellow-rhino.</w:t>
       </w:r>
     </w:p>
     <w:p>
@@ -749,23 +805,7 @@
           <w:b/>
           <w:bCs/>
         </w:rPr>
-        <w:t xml:space="preserve">Open your app to check the updates: </w:t>
-      </w:r>
-      <w:proofErr w:type="spellStart"/>
-      <w:r>
-        <w:rPr>
-          <w:b/>
-          <w:bCs/>
-        </w:rPr>
-        <w:t>heroku</w:t>
-      </w:r>
-      <w:proofErr w:type="spellEnd"/>
-      <w:r>
-        <w:rPr>
-          <w:b/>
-          <w:bCs/>
-        </w:rPr>
-        <w:t xml:space="preserve"> open -a frontend-yellow-rhino.</w:t>
+        <w:t>Open your app to check the updates: heroku open -a frontend-yellow-rhino.</w:t>
       </w:r>
     </w:p>
     <w:p>
@@ -784,23 +824,7 @@
           <w:b/>
           <w:bCs/>
         </w:rPr>
-        <w:t xml:space="preserve">If necessary, review logs for any deployment issues: </w:t>
-      </w:r>
-      <w:proofErr w:type="spellStart"/>
-      <w:r>
-        <w:rPr>
-          <w:b/>
-          <w:bCs/>
-        </w:rPr>
-        <w:t>heroku</w:t>
-      </w:r>
-      <w:proofErr w:type="spellEnd"/>
-      <w:r>
-        <w:rPr>
-          <w:b/>
-          <w:bCs/>
-        </w:rPr>
-        <w:t xml:space="preserve"> logs --tail -a frontend-yellow-rhino.</w:t>
+        <w:t>If necessary, review logs for any deployment issues: heroku logs --tail -a frontend-yellow-rhino.</w:t>
       </w:r>
     </w:p>
     <w:p>
@@ -2172,6 +2196,7 @@
   <w:style w:type="character" w:default="1" w:styleId="DefaultParagraphFont">
     <w:name w:val="Default Paragraph Font"/>
     <w:uiPriority w:val="1"/>
+    <w:semiHidden/>
     <w:unhideWhenUsed/>
   </w:style>
   <w:style w:type="table" w:default="1" w:styleId="TableNormal">

</xml_diff>

<commit_message>
added Components empty files
</commit_message>
<xml_diff>
--- a/Launching Docker & Heroku after Updates.docx
+++ b/Launching Docker & Heroku after Updates.docx
@@ -2,6 +2,428 @@
 <file path=word/document.xml><?xml version="1.0" encoding="utf-8"?>
 <w:document xmlns:wpc="http://schemas.microsoft.com/office/word/2010/wordprocessingCanvas" xmlns:cx="http://schemas.microsoft.com/office/drawing/2014/chartex" xmlns:cx1="http://schemas.microsoft.com/office/drawing/2015/9/8/chartex" xmlns:cx2="http://schemas.microsoft.com/office/drawing/2015/10/21/chartex" xmlns:cx3="http://schemas.microsoft.com/office/drawing/2016/5/9/chartex" xmlns:cx4="http://schemas.microsoft.com/office/drawing/2016/5/10/chartex" xmlns:cx5="http://schemas.microsoft.com/office/drawing/2016/5/11/chartex" xmlns:cx6="http://schemas.microsoft.com/office/drawing/2016/5/12/chartex" xmlns:cx7="http://schemas.microsoft.com/office/drawing/2016/5/13/chartex" xmlns:cx8="http://schemas.microsoft.com/office/drawing/2016/5/14/chartex" xmlns:mc="http://schemas.openxmlformats.org/markup-compatibility/2006" xmlns:aink="http://schemas.microsoft.com/office/drawing/2016/ink" xmlns:am3d="http://schemas.microsoft.com/office/drawing/2017/model3d" xmlns:o="urn:schemas-microsoft-com:office:office" xmlns:oel="http://schemas.microsoft.com/office/2019/extlst" xmlns:r="http://schemas.openxmlformats.org/officeDocument/2006/relationships" xmlns:m="http://schemas.openxmlformats.org/officeDocument/2006/math" xmlns:v="urn:schemas-microsoft-com:vml" xmlns:wp14="http://schemas.microsoft.com/office/word/2010/wordprocessingDrawing" xmlns:wp="http://schemas.openxmlformats.org/drawingml/2006/wordprocessingDrawing" xmlns:w10="urn:schemas-microsoft-com:office:word" xmlns:w="http://schemas.openxmlformats.org/wordprocessingml/2006/main" xmlns:w14="http://schemas.microsoft.com/office/word/2010/wordml" xmlns:w15="http://schemas.microsoft.com/office/word/2012/wordml" xmlns:w16cex="http://schemas.microsoft.com/office/word/2018/wordml/cex" xmlns:w16cid="http://schemas.microsoft.com/office/word/2016/wordml/cid" xmlns:w16="http://schemas.microsoft.com/office/word/2018/wordml" xmlns:w16sdtdh="http://schemas.microsoft.com/office/word/2020/wordml/sdtdatahash" xmlns:w16se="http://schemas.microsoft.com/office/word/2015/wordml/symex" xmlns:wpg="http://schemas.microsoft.com/office/word/2010/wordprocessingGroup" xmlns:wpi="http://schemas.microsoft.com/office/word/2010/wordprocessingInk" xmlns:wne="http://schemas.microsoft.com/office/word/2006/wordml" xmlns:wps="http://schemas.microsoft.com/office/word/2010/wordprocessingShape" mc:Ignorable="w14 w15 w16se w16cid w16 w16cex w16sdtdh wp14">
   <w:body>
+    <w:p>
+      <w:pPr>
+        <w:pStyle w:val="Heading1"/>
+      </w:pPr>
+      <w:r>
+        <w:t xml:space="preserve">Checklist for Running Dev </w:t>
+      </w:r>
+      <w:r>
+        <w:t>environment.</w:t>
+      </w:r>
+    </w:p>
+    <w:p>
+      <w:pPr>
+        <w:pStyle w:val="Heading2"/>
+      </w:pPr>
+      <w:r>
+        <w:t>Expedited Checklist</w:t>
+      </w:r>
+    </w:p>
+    <w:tbl>
+      <w:tblPr>
+        <w:tblStyle w:val="TableGrid"/>
+        <w:tblW w:w="0" w:type="auto"/>
+        <w:tblLook w:val="04A0" w:firstRow="1" w:lastRow="0" w:firstColumn="1" w:lastColumn="0" w:noHBand="0" w:noVBand="1"/>
+      </w:tblPr>
+      <w:tblGrid>
+        <w:gridCol w:w="3642"/>
+        <w:gridCol w:w="5708"/>
+      </w:tblGrid>
+      <w:tr>
+        <w:tc>
+          <w:tcPr>
+            <w:tcW w:w="3642" w:type="dxa"/>
+          </w:tcPr>
+          <w:p>
+            <w:pPr>
+              <w:rPr>
+                <w:b/>
+                <w:bCs/>
+              </w:rPr>
+            </w:pPr>
+            <w:r>
+              <w:rPr>
+                <w:b/>
+                <w:bCs/>
+              </w:rPr>
+              <w:t>Launch frontend</w:t>
+            </w:r>
+          </w:p>
+        </w:tc>
+        <w:tc>
+          <w:tcPr>
+            <w:tcW w:w="5708" w:type="dxa"/>
+          </w:tcPr>
+          <w:p>
+            <w:pPr>
+              <w:rPr>
+                <w:b/>
+                <w:bCs/>
+              </w:rPr>
+            </w:pPr>
+            <w:r>
+              <w:rPr>
+                <w:b/>
+                <w:bCs/>
+              </w:rPr>
+              <w:t>Open powershell</w:t>
+            </w:r>
+          </w:p>
+        </w:tc>
+      </w:tr>
+      <w:tr>
+        <w:tc>
+          <w:tcPr>
+            <w:tcW w:w="3642" w:type="dxa"/>
+          </w:tcPr>
+          <w:p>
+            <w:pPr>
+              <w:rPr>
+                <w:b/>
+                <w:bCs/>
+              </w:rPr>
+            </w:pPr>
+            <w:r>
+              <w:rPr>
+                <w:b/>
+                <w:bCs/>
+              </w:rPr>
+              <w:t>Launch frontend</w:t>
+            </w:r>
+          </w:p>
+        </w:tc>
+        <w:tc>
+          <w:tcPr>
+            <w:tcW w:w="5708" w:type="dxa"/>
+          </w:tcPr>
+          <w:p>
+            <w:pPr>
+              <w:rPr>
+                <w:b/>
+                <w:bCs/>
+              </w:rPr>
+            </w:pPr>
+            <w:r>
+              <w:rPr>
+                <w:b/>
+                <w:bCs/>
+              </w:rPr>
+              <w:t>cd to yellow rhino directory</w:t>
+            </w:r>
+          </w:p>
+        </w:tc>
+      </w:tr>
+      <w:tr>
+        <w:tc>
+          <w:tcPr>
+            <w:tcW w:w="3642" w:type="dxa"/>
+          </w:tcPr>
+          <w:p>
+            <w:pPr>
+              <w:rPr>
+                <w:b/>
+                <w:bCs/>
+              </w:rPr>
+            </w:pPr>
+            <w:r>
+              <w:rPr>
+                <w:b/>
+                <w:bCs/>
+              </w:rPr>
+              <w:t>Launch frontend</w:t>
+            </w:r>
+          </w:p>
+        </w:tc>
+        <w:tc>
+          <w:tcPr>
+            <w:tcW w:w="5708" w:type="dxa"/>
+          </w:tcPr>
+          <w:p>
+            <w:pPr>
+              <w:rPr>
+                <w:b/>
+                <w:bCs/>
+              </w:rPr>
+            </w:pPr>
+            <w:r>
+              <w:rPr>
+                <w:b/>
+                <w:bCs/>
+              </w:rPr>
+              <w:t>cd frontend</w:t>
+            </w:r>
+          </w:p>
+        </w:tc>
+      </w:tr>
+      <w:tr>
+        <w:tc>
+          <w:tcPr>
+            <w:tcW w:w="3642" w:type="dxa"/>
+          </w:tcPr>
+          <w:p>
+            <w:pPr>
+              <w:rPr>
+                <w:b/>
+                <w:bCs/>
+              </w:rPr>
+            </w:pPr>
+            <w:r>
+              <w:rPr>
+                <w:b/>
+                <w:bCs/>
+              </w:rPr>
+              <w:t>Launch frontend</w:t>
+            </w:r>
+          </w:p>
+        </w:tc>
+        <w:tc>
+          <w:tcPr>
+            <w:tcW w:w="5708" w:type="dxa"/>
+          </w:tcPr>
+          <w:p>
+            <w:pPr>
+              <w:rPr>
+                <w:b/>
+                <w:bCs/>
+              </w:rPr>
+            </w:pPr>
+            <w:r>
+              <w:rPr>
+                <w:b/>
+                <w:bCs/>
+              </w:rPr>
+              <w:t>n</w:t>
+            </w:r>
+            <w:r>
+              <w:rPr>
+                <w:b/>
+                <w:bCs/>
+              </w:rPr>
+              <w:t>pm start</w:t>
+            </w:r>
+          </w:p>
+        </w:tc>
+      </w:tr>
+      <w:tr>
+        <w:tc>
+          <w:tcPr>
+            <w:tcW w:w="3642" w:type="dxa"/>
+          </w:tcPr>
+          <w:p>
+            <w:pPr>
+              <w:rPr>
+                <w:b/>
+                <w:bCs/>
+              </w:rPr>
+            </w:pPr>
+            <w:r>
+              <w:rPr>
+                <w:b/>
+                <w:bCs/>
+              </w:rPr>
+              <w:t>Launch frontend</w:t>
+            </w:r>
+          </w:p>
+        </w:tc>
+        <w:tc>
+          <w:tcPr>
+            <w:tcW w:w="5708" w:type="dxa"/>
+          </w:tcPr>
+          <w:p>
+            <w:pPr>
+              <w:rPr>
+                <w:b/>
+                <w:bCs/>
+              </w:rPr>
+            </w:pPr>
+            <w:r>
+              <w:rPr>
+                <w:b/>
+                <w:bCs/>
+              </w:rPr>
+              <w:t>If port is busy and asked to run on another say yes</w:t>
+            </w:r>
+          </w:p>
+        </w:tc>
+      </w:tr>
+      <w:tr>
+        <w:tc>
+          <w:tcPr>
+            <w:tcW w:w="3642" w:type="dxa"/>
+          </w:tcPr>
+          <w:p>
+            <w:pPr>
+              <w:rPr>
+                <w:b/>
+                <w:bCs/>
+              </w:rPr>
+            </w:pPr>
+            <w:r>
+              <w:rPr>
+                <w:b/>
+                <w:bCs/>
+              </w:rPr>
+              <w:t>Launch backend</w:t>
+            </w:r>
+          </w:p>
+        </w:tc>
+        <w:tc>
+          <w:tcPr>
+            <w:tcW w:w="5708" w:type="dxa"/>
+          </w:tcPr>
+          <w:p>
+            <w:pPr>
+              <w:rPr>
+                <w:b/>
+                <w:bCs/>
+              </w:rPr>
+            </w:pPr>
+            <w:r>
+              <w:rPr>
+                <w:b/>
+                <w:bCs/>
+              </w:rPr>
+              <w:t>Open new powershell</w:t>
+            </w:r>
+          </w:p>
+        </w:tc>
+      </w:tr>
+      <w:tr>
+        <w:tc>
+          <w:tcPr>
+            <w:tcW w:w="3642" w:type="dxa"/>
+          </w:tcPr>
+          <w:p>
+            <w:pPr>
+              <w:rPr>
+                <w:b/>
+                <w:bCs/>
+              </w:rPr>
+            </w:pPr>
+            <w:r>
+              <w:rPr>
+                <w:b/>
+                <w:bCs/>
+              </w:rPr>
+              <w:t>Launch backend</w:t>
+            </w:r>
+          </w:p>
+        </w:tc>
+        <w:tc>
+          <w:tcPr>
+            <w:tcW w:w="5708" w:type="dxa"/>
+          </w:tcPr>
+          <w:p>
+            <w:pPr>
+              <w:rPr>
+                <w:b/>
+                <w:bCs/>
+              </w:rPr>
+            </w:pPr>
+            <w:r>
+              <w:rPr>
+                <w:b/>
+                <w:bCs/>
+              </w:rPr>
+              <w:t>c</w:t>
+            </w:r>
+            <w:r>
+              <w:rPr>
+                <w:b/>
+                <w:bCs/>
+              </w:rPr>
+              <w:t>d to yellow rhino directory</w:t>
+            </w:r>
+          </w:p>
+        </w:tc>
+      </w:tr>
+      <w:tr>
+        <w:tc>
+          <w:tcPr>
+            <w:tcW w:w="3642" w:type="dxa"/>
+          </w:tcPr>
+          <w:p>
+            <w:pPr>
+              <w:rPr>
+                <w:b/>
+                <w:bCs/>
+              </w:rPr>
+            </w:pPr>
+            <w:r>
+              <w:rPr>
+                <w:b/>
+                <w:bCs/>
+              </w:rPr>
+              <w:t>Launch backend</w:t>
+            </w:r>
+          </w:p>
+        </w:tc>
+        <w:tc>
+          <w:tcPr>
+            <w:tcW w:w="5708" w:type="dxa"/>
+          </w:tcPr>
+          <w:p>
+            <w:pPr>
+              <w:rPr>
+                <w:b/>
+                <w:bCs/>
+              </w:rPr>
+            </w:pPr>
+            <w:r>
+              <w:rPr>
+                <w:b/>
+                <w:bCs/>
+              </w:rPr>
+              <w:t>cd backend</w:t>
+            </w:r>
+          </w:p>
+        </w:tc>
+      </w:tr>
+      <w:tr>
+        <w:tc>
+          <w:tcPr>
+            <w:tcW w:w="3642" w:type="dxa"/>
+          </w:tcPr>
+          <w:p>
+            <w:pPr>
+              <w:rPr>
+                <w:b/>
+                <w:bCs/>
+              </w:rPr>
+            </w:pPr>
+            <w:r>
+              <w:rPr>
+                <w:b/>
+                <w:bCs/>
+              </w:rPr>
+              <w:t>Launch backend</w:t>
+            </w:r>
+          </w:p>
+        </w:tc>
+        <w:tc>
+          <w:tcPr>
+            <w:tcW w:w="5708" w:type="dxa"/>
+          </w:tcPr>
+          <w:p>
+            <w:pPr>
+              <w:rPr>
+                <w:b/>
+                <w:bCs/>
+              </w:rPr>
+            </w:pPr>
+            <w:r>
+              <w:rPr>
+                <w:b/>
+                <w:bCs/>
+              </w:rPr>
+              <w:t>python manage.py runserver</w:t>
+            </w:r>
+          </w:p>
+        </w:tc>
+      </w:tr>
+    </w:tbl>
     <w:p>
       <w:pPr>
         <w:pStyle w:val="Heading1"/>
@@ -425,6 +847,13 @@
               </w:rPr>
               <w:t>Who knows?</w:t>
             </w:r>
+            <w:r>
+              <w:rPr>
+                <w:b/>
+                <w:bCs/>
+              </w:rPr>
+              <w:t xml:space="preserve"> Logs?</w:t>
+            </w:r>
           </w:p>
         </w:tc>
         <w:tc>
@@ -538,6 +967,7 @@
           <w:b/>
           <w:bCs/>
         </w:rPr>
+        <w:lastRenderedPageBreak/>
         <w:t>Commit Changes to Git (If Applicable)</w:t>
       </w:r>
     </w:p>
@@ -690,7 +1120,6 @@
           <w:b/>
           <w:bCs/>
         </w:rPr>
-        <w:lastRenderedPageBreak/>
         <w:t>Tag the image for Heroku: docker tag frontend-yellow-rhino registry.heroku.com/frontend-yellow-rhino/web.</w:t>
       </w:r>
     </w:p>
@@ -896,6 +1325,7 @@
           <w:b/>
           <w:bCs/>
         </w:rPr>
+        <w:lastRenderedPageBreak/>
         <w:t>Static Files: For Django applications, ensure static files are properly handled and served, especially when deploying updates that include changes to static assets like logos.</w:t>
       </w:r>
     </w:p>
@@ -1994,6 +2424,7 @@
   <w:style w:type="paragraph" w:default="1" w:styleId="Normal">
     <w:name w:val="Normal"/>
     <w:qFormat/>
+    <w:rsid w:val="0024379F"/>
   </w:style>
   <w:style w:type="paragraph" w:styleId="Heading1">
     <w:name w:val="heading 1"/>

</xml_diff>